<commit_message>
Vue counter application complete
</commit_message>
<xml_diff>
--- a/Paperwork/Setup Guide.docx
+++ b/Paperwork/Setup Guide.docx
@@ -43,11 +43,16 @@
         </w:numPr>
       </w:pPr>
       <w:r>
-        <w:t>Download and install node</w:t>
+        <w:t xml:space="preserve">Download and install </w:t>
+      </w:r>
+      <w:proofErr w:type="spellStart"/>
+      <w:r>
+        <w:t>node</w:t>
       </w:r>
       <w:r>
         <w:t>JS</w:t>
       </w:r>
+      <w:proofErr w:type="spellEnd"/>
     </w:p>
     <w:p>
       <w:pPr>
@@ -74,12 +79,65 @@
           <w:numId w:val="1"/>
         </w:numPr>
       </w:pPr>
+    </w:p>
+    <w:p>
+      <w:pPr>
+        <w:pStyle w:val="ListParagraph"/>
+        <w:numPr>
+          <w:ilvl w:val="1"/>
+          <w:numId w:val="1"/>
+        </w:numPr>
+      </w:pPr>
+      <w:r>
+        <w:t>Plane JavaScript</w:t>
+      </w:r>
+    </w:p>
+    <w:p>
+      <w:pPr>
+        <w:pStyle w:val="ListParagraph"/>
+        <w:numPr>
+          <w:ilvl w:val="2"/>
+          <w:numId w:val="1"/>
+        </w:numPr>
+      </w:pPr>
       <w:r>
         <w:t xml:space="preserve">Add the live server </w:t>
       </w:r>
       <w:r>
         <w:t>extension to visual studio code</w:t>
       </w:r>
+    </w:p>
+    <w:p>
+      <w:pPr>
+        <w:pStyle w:val="ListParagraph"/>
+        <w:numPr>
+          <w:ilvl w:val="1"/>
+          <w:numId w:val="1"/>
+        </w:numPr>
+      </w:pPr>
+      <w:r>
+        <w:t>Vue</w:t>
+      </w:r>
+    </w:p>
+    <w:p>
+      <w:pPr>
+        <w:pStyle w:val="ListParagraph"/>
+        <w:numPr>
+          <w:ilvl w:val="2"/>
+          <w:numId w:val="1"/>
+        </w:numPr>
+      </w:pPr>
+      <w:r>
+        <w:t xml:space="preserve">Follow the instructions on </w:t>
+      </w:r>
+      <w:hyperlink r:id="rId6" w:anchor="creating-a-vue-application" w:history="1">
+        <w:r>
+          <w:rPr>
+            <w:rStyle w:val="Hyperlink"/>
+          </w:rPr>
+          <w:t>Quick Start | Vue.js (vuejs.org)</w:t>
+        </w:r>
+      </w:hyperlink>
     </w:p>
     <w:sectPr>
       <w:pgSz w:w="12240" w:h="15840"/>
@@ -115,7 +173,7 @@
         <w:ind w:left="1440" w:hanging="360"/>
       </w:pPr>
     </w:lvl>
-    <w:lvl w:ilvl="2" w:tplc="1009001B" w:tentative="1">
+    <w:lvl w:ilvl="2" w:tplc="1009001B">
       <w:start w:val="1"/>
       <w:numFmt w:val="lowerRoman"/>
       <w:lvlText w:val="%3."/>

</xml_diff>